<commit_message>
Added Models for student data.  -Temporary bug fix for missing values in Word Generator for LessonLog
</commit_message>
<xml_diff>
--- a/API/Templates/LessonLog.docx
+++ b/API/Templates/LessonLog.docx
@@ -97,16 +97,7 @@
           <w:b/>
           <w:color w:val="000000"/>
         </w:rPr>
-        <w:t xml:space="preserve">Grade </w:t>
-      </w:r>
-      <w:proofErr w:type="gramStart"/>
-      <w:r>
-        <w:rPr>
-          <w:rFonts w:ascii="Arial" w:eastAsia="Arial" w:hAnsi="Arial" w:cs="Arial"/>
-          <w:b/>
-          <w:color w:val="000000"/>
-        </w:rPr>
-        <w:t>Level:</w:t>
+        <w:t>Grade Level:</w:t>
       </w:r>
       <w:r>
         <w:rPr>
@@ -122,26 +113,7 @@
           <w:bCs/>
           <w:color w:val="000000"/>
         </w:rPr>
-        <w:t>{</w:t>
-      </w:r>
-      <w:proofErr w:type="spellStart"/>
-      <w:proofErr w:type="gramEnd"/>
-      <w:r>
-        <w:rPr>
-          <w:rFonts w:ascii="Arial" w:eastAsia="Arial" w:hAnsi="Arial" w:cs="Arial"/>
-          <w:bCs/>
-          <w:color w:val="000000"/>
-        </w:rPr>
-        <w:t>GradeLevel</w:t>
-      </w:r>
-      <w:proofErr w:type="spellEnd"/>
-      <w:r>
-        <w:rPr>
-          <w:rFonts w:ascii="Arial" w:eastAsia="Arial" w:hAnsi="Arial" w:cs="Arial"/>
-          <w:bCs/>
-          <w:color w:val="000000"/>
-        </w:rPr>
-        <w:t>}</w:t>
+        <w:t>[Level]</w:t>
       </w:r>
     </w:p>
     <w:p>
@@ -160,16 +132,7 @@
           <w:b/>
           <w:color w:val="000000"/>
         </w:rPr>
-        <w:t xml:space="preserve">Learning </w:t>
-      </w:r>
-      <w:proofErr w:type="gramStart"/>
-      <w:r>
-        <w:rPr>
-          <w:rFonts w:ascii="Arial" w:eastAsia="Arial" w:hAnsi="Arial" w:cs="Arial"/>
-          <w:b/>
-          <w:color w:val="000000"/>
-        </w:rPr>
-        <w:t>Area:</w:t>
+        <w:t>Learning Area:</w:t>
       </w:r>
       <w:r>
         <w:rPr>
@@ -185,24 +148,7 @@
           <w:bCs/>
           <w:color w:val="000000"/>
         </w:rPr>
-        <w:t>{</w:t>
-      </w:r>
-      <w:proofErr w:type="gramEnd"/>
-      <w:r>
-        <w:rPr>
-          <w:rFonts w:ascii="Arial" w:eastAsia="Arial" w:hAnsi="Arial" w:cs="Arial"/>
-          <w:bCs/>
-          <w:color w:val="000000"/>
-        </w:rPr>
-        <w:t>Subject</w:t>
-      </w:r>
-      <w:r>
-        <w:rPr>
-          <w:rFonts w:ascii="Arial" w:eastAsia="Arial" w:hAnsi="Arial" w:cs="Arial"/>
-          <w:bCs/>
-          <w:color w:val="000000"/>
-        </w:rPr>
-        <w:t>}</w:t>
+        <w:t>[Subject]</w:t>
       </w:r>
     </w:p>
     <w:p>

</xml_diff>

<commit_message>
Fixed variable namings and adjusted LessonLogDto
</commit_message>
<xml_diff>
--- a/API/Templates/LessonLog.docx
+++ b/API/Templates/LessonLog.docx
@@ -23,24 +23,15 @@
         </w:rPr>
         <w:t>Daily Lesson Log</w:t>
       </w:r>
-    </w:p>
-    <w:p>
-      <w:pPr>
-        <w:spacing w:before="0" w:line="360" w:lineRule="auto"/>
-        <w:jc w:val="both"/>
-        <w:rPr>
-          <w:rFonts w:ascii="Arial" w:eastAsia="Arial" w:hAnsi="Arial" w:cs="Arial"/>
-          <w:b/>
-          <w:color w:val="000000"/>
-        </w:rPr>
-      </w:pPr>
       <w:r>
         <w:rPr>
           <w:rFonts w:ascii="Arial" w:eastAsia="Arial" w:hAnsi="Arial" w:cs="Arial"/>
           <w:b/>
           <w:color w:val="000000"/>
+          <w:sz w:val="30"/>
+          <w:szCs w:val="30"/>
         </w:rPr>
-        <w:t xml:space="preserve">School:                                                                      </w:t>
+        <w:t>s</w:t>
       </w:r>
     </w:p>
     <w:p>
@@ -49,7 +40,7 @@
         <w:jc w:val="both"/>
         <w:rPr>
           <w:rFonts w:ascii="Arial" w:eastAsia="Arial" w:hAnsi="Arial" w:cs="Arial"/>
-          <w:b/>
+          <w:bCs/>
           <w:color w:val="000000"/>
         </w:rPr>
       </w:pPr>
@@ -60,44 +51,6 @@
           <w:color w:val="000000"/>
         </w:rPr>
         <w:t>Teacher:</w:t>
-      </w:r>
-    </w:p>
-    <w:p>
-      <w:pPr>
-        <w:spacing w:before="0" w:line="360" w:lineRule="auto"/>
-        <w:jc w:val="both"/>
-        <w:rPr>
-          <w:rFonts w:ascii="Arial" w:eastAsia="Arial" w:hAnsi="Arial" w:cs="Arial"/>
-          <w:b/>
-          <w:color w:val="000000"/>
-        </w:rPr>
-      </w:pPr>
-      <w:r>
-        <w:rPr>
-          <w:rFonts w:ascii="Arial" w:eastAsia="Arial" w:hAnsi="Arial" w:cs="Arial"/>
-          <w:b/>
-          <w:color w:val="000000"/>
-        </w:rPr>
-        <w:t>Teaching Date and Time:</w:t>
-      </w:r>
-    </w:p>
-    <w:p>
-      <w:pPr>
-        <w:spacing w:before="0" w:line="360" w:lineRule="auto"/>
-        <w:jc w:val="both"/>
-        <w:rPr>
-          <w:rFonts w:ascii="Arial" w:eastAsia="Arial" w:hAnsi="Arial" w:cs="Arial"/>
-          <w:b/>
-          <w:color w:val="000000"/>
-        </w:rPr>
-      </w:pPr>
-      <w:r>
-        <w:rPr>
-          <w:rFonts w:ascii="Arial" w:eastAsia="Arial" w:hAnsi="Arial" w:cs="Arial"/>
-          <w:b/>
-          <w:color w:val="000000"/>
-        </w:rPr>
-        <w:t>Grade Level:</w:t>
       </w:r>
       <w:r>
         <w:rPr>
@@ -113,42 +66,7 @@
           <w:bCs/>
           <w:color w:val="000000"/>
         </w:rPr>
-        <w:t>[Level]</w:t>
-      </w:r>
-    </w:p>
-    <w:p>
-      <w:pPr>
-        <w:spacing w:before="0" w:line="360" w:lineRule="auto"/>
-        <w:jc w:val="both"/>
-        <w:rPr>
-          <w:rFonts w:ascii="Arial" w:eastAsia="Arial" w:hAnsi="Arial" w:cs="Arial"/>
-          <w:b/>
-          <w:color w:val="000000"/>
-        </w:rPr>
-      </w:pPr>
-      <w:r>
-        <w:rPr>
-          <w:rFonts w:ascii="Arial" w:eastAsia="Arial" w:hAnsi="Arial" w:cs="Arial"/>
-          <w:b/>
-          <w:color w:val="000000"/>
-        </w:rPr>
-        <w:t>Learning Area:</w:t>
-      </w:r>
-      <w:r>
-        <w:rPr>
-          <w:rFonts w:ascii="Arial" w:eastAsia="Arial" w:hAnsi="Arial" w:cs="Arial"/>
-          <w:b/>
-          <w:color w:val="000000"/>
-        </w:rPr>
-        <w:t xml:space="preserve"> </w:t>
-      </w:r>
-      <w:r>
-        <w:rPr>
-          <w:rFonts w:ascii="Arial" w:eastAsia="Arial" w:hAnsi="Arial" w:cs="Arial"/>
-          <w:bCs/>
-          <w:color w:val="000000"/>
-        </w:rPr>
-        <w:t>[Subject]</w:t>
+        <w:t>[Name]</w:t>
       </w:r>
     </w:p>
     <w:p>

</xml_diff>